<commit_message>
Started code for kursovaya, Java PR11, made Algo 9th practive
</commit_message>
<xml_diff>
--- a/Algo_dann_2_curs/doc_8.docx
+++ b/Algo_dann_2_curs/doc_8.docx
@@ -476,7 +476,7 @@
                 <w:sz w:val="28"/>
                 <w:szCs w:val="28"/>
               </w:rPr>
-              <w:t>8</w:t>
+              <w:t>9</w:t>
             </w:r>
           </w:p>
         </w:tc>
@@ -687,27 +687,7 @@
                 <w:sz w:val="18"/>
                 <w:szCs w:val="18"/>
               </w:rPr>
-              <w:t xml:space="preserve">                                     (</w:t>
-            </w:r>
-            <w:proofErr w:type="gramStart"/>
-            <w:r>
-              <w:rPr>
-                <w:i/>
-                <w:color w:val="000000" w:themeColor="text1"/>
-                <w:sz w:val="18"/>
-                <w:szCs w:val="18"/>
-              </w:rPr>
-              <w:t>учебная  группа</w:t>
-            </w:r>
-            <w:proofErr w:type="gramEnd"/>
-            <w:r>
-              <w:rPr>
-                <w:i/>
-                <w:color w:val="000000" w:themeColor="text1"/>
-                <w:sz w:val="18"/>
-                <w:szCs w:val="18"/>
-              </w:rPr>
-              <w:t>)</w:t>
+              <w:t xml:space="preserve">                                     (учебная  группа)</w:t>
             </w:r>
           </w:p>
         </w:tc>
@@ -920,13 +900,7 @@
               <w:t>«</w:t>
             </w:r>
             <w:r>
-              <w:rPr>
-                <w:lang w:val="en-US"/>
-              </w:rPr>
-              <w:t>2</w:t>
-            </w:r>
-            <w:r>
-              <w:t>8</w:t>
+              <w:t>6</w:t>
             </w:r>
             <w:r>
               <w:t>»</w:t>
@@ -935,7 +909,7 @@
               <w:t xml:space="preserve"> </w:t>
             </w:r>
             <w:r>
-              <w:t>октября</w:t>
+              <w:t>ноября</w:t>
             </w:r>
             <w:r>
               <w:t xml:space="preserve"> </w:t>
@@ -1056,13 +1030,7 @@
               <w:t>«</w:t>
             </w:r>
             <w:r>
-              <w:rPr>
-                <w:lang w:val="en-US"/>
-              </w:rPr>
-              <w:t>2</w:t>
-            </w:r>
-            <w:r>
-              <w:t>8</w:t>
+              <w:t>13</w:t>
             </w:r>
             <w:r>
               <w:t>»</w:t>
@@ -1071,7 +1039,7 @@
               <w:t xml:space="preserve"> </w:t>
             </w:r>
             <w:r>
-              <w:t>октября</w:t>
+              <w:t>ноября</w:t>
             </w:r>
             <w:r>
               <w:t xml:space="preserve"> </w:t>
@@ -1656,7 +1624,7 @@
           <w:sz w:val="36"/>
           <w:szCs w:val="24"/>
         </w:rPr>
-        <w:t>7</w:t>
+        <w:t>9</w:t>
       </w:r>
     </w:p>
     <w:p>
@@ -2003,30 +1971,74 @@
           <w:rFonts w:eastAsia="Calibri"/>
           <w:szCs w:val="28"/>
         </w:rPr>
-        <w:t>Разработать программу, которая вводит матрицу из n строк и m столбцов (</w:t>
-      </w:r>
-      <w:proofErr w:type="gramStart"/>
+        <w:t xml:space="preserve">Создать шаблоны функций, выполняющих ввод, вывод и упорядочивание матрицы. Протестировать шаблоны для матриц с элементами различных типов: </w:t>
+      </w:r>
+      <w:proofErr w:type="spellStart"/>
       <w:r>
         <w:rPr>
           <w:rFonts w:eastAsia="Calibri"/>
           <w:szCs w:val="28"/>
         </w:rPr>
-        <w:t>n&lt;</w:t>
-      </w:r>
-      <w:proofErr w:type="gramEnd"/>
+        <w:t>int</w:t>
+      </w:r>
+      <w:proofErr w:type="spellEnd"/>
       <w:r>
         <w:rPr>
           <w:rFonts w:eastAsia="Calibri"/>
           <w:szCs w:val="28"/>
         </w:rPr>
-        <w:t>=100, m&lt;=50) и упорядочивает элементы матрицы. таким образом, чтобы при чтении матрицы по строкам ее элементы образовывали отсортированный по возрастанию массив</w:t>
-      </w:r>
+        <w:t xml:space="preserve">, </w:t>
+      </w:r>
+      <w:proofErr w:type="spellStart"/>
       <w:r>
         <w:rPr>
           <w:rFonts w:eastAsia="Calibri"/>
           <w:szCs w:val="28"/>
         </w:rPr>
+        <w:t>float</w:t>
+      </w:r>
+      <w:proofErr w:type="spellEnd"/>
+      <w:r>
+        <w:rPr>
+          <w:rFonts w:eastAsia="Calibri"/>
+          <w:szCs w:val="28"/>
+        </w:rPr>
+        <w:t xml:space="preserve"> и </w:t>
+      </w:r>
+      <w:proofErr w:type="spellStart"/>
+      <w:r>
+        <w:rPr>
+          <w:rFonts w:eastAsia="Calibri"/>
+          <w:szCs w:val="28"/>
+        </w:rPr>
+        <w:t>char</w:t>
+      </w:r>
+      <w:proofErr w:type="spellEnd"/>
+      <w:r>
+        <w:rPr>
+          <w:rFonts w:eastAsia="Calibri"/>
+          <w:szCs w:val="28"/>
+        </w:rPr>
         <w:t>.</w:t>
+      </w:r>
+    </w:p>
+    <w:p>
+      <w:pPr>
+        <w:tabs>
+          <w:tab w:val="left" w:pos="284"/>
+          <w:tab w:val="left" w:pos="6120"/>
+        </w:tabs>
+        <w:rPr>
+          <w:rFonts w:eastAsia="Calibri"/>
+          <w:szCs w:val="28"/>
+        </w:rPr>
+      </w:pPr>
+      <w:r>
+        <w:rPr>
+          <w:rFonts w:eastAsia="Calibri"/>
+          <w:szCs w:val="28"/>
+        </w:rPr>
+        <w:t>Разработать программу, которая вводит матрицу из n строк и m столбцов (n&lt;=100, m&lt;=50) и упорядочивает элементы матрицы. таким образом, чтобы при чтении матрицы по строкам ее элементы образовывали отсортированный по возрастанию массив.</w:t>
       </w:r>
     </w:p>
     <w:p>
@@ -2344,7 +2356,7 @@
         <w:rPr>
           <w:szCs w:val="24"/>
         </w:rPr>
-        <w:t>28</w:t>
+        <w:t>4</w:t>
       </w:r>
       <w:r>
         <w:rPr>
@@ -2362,13 +2374,7 @@
         <w:rPr>
           <w:szCs w:val="24"/>
         </w:rPr>
-        <w:t>октября</w:t>
-      </w:r>
-      <w:r>
-        <w:rPr>
-          <w:szCs w:val="24"/>
-        </w:rPr>
-        <w:t xml:space="preserve"> </w:t>
+        <w:t xml:space="preserve">ноября </w:t>
       </w:r>
       <w:r>
         <w:rPr>
@@ -2473,7 +2479,13 @@
         <w:rPr>
           <w:szCs w:val="24"/>
         </w:rPr>
-        <w:t>21</w:t>
+        <w:t>2</w:t>
+      </w:r>
+      <w:r>
+        <w:rPr>
+          <w:szCs w:val="24"/>
+        </w:rPr>
+        <w:t>8</w:t>
       </w:r>
       <w:r>
         <w:rPr>
@@ -3166,23 +3178,7 @@
           <w:sz w:val="28"/>
           <w:szCs w:val="28"/>
         </w:rPr>
-        <w:t>Разработать программу, которая вводит матрицу из n строк и m столбцов (</w:t>
-      </w:r>
-      <w:proofErr w:type="gramStart"/>
-      <w:r>
-        <w:rPr>
-          <w:sz w:val="28"/>
-          <w:szCs w:val="28"/>
-        </w:rPr>
-        <w:t>n&lt;</w:t>
-      </w:r>
-      <w:proofErr w:type="gramEnd"/>
-      <w:r>
-        <w:rPr>
-          <w:sz w:val="28"/>
-          <w:szCs w:val="28"/>
-        </w:rPr>
-        <w:t>=100, m&lt;=50) и упорядочивает элементы матрицы</w:t>
+        <w:t>Разработать программу, которая вводит матрицу из n строк и m столбцов (n&lt;=100, m&lt;=50) и упорядочивает элементы матрицы</w:t>
       </w:r>
       <w:r>
         <w:rPr>
@@ -3301,7 +3297,6 @@
       <w:r>
         <w:t xml:space="preserve">Главная – </w:t>
       </w:r>
-      <w:proofErr w:type="gramStart"/>
       <w:r>
         <w:rPr>
           <w:lang w:val="en-US"/>
@@ -3309,11 +3304,7 @@
         <w:t>main</w:t>
       </w:r>
       <w:r>
-        <w:t>(</w:t>
-      </w:r>
-      <w:proofErr w:type="gramEnd"/>
-      <w:r>
-        <w:t xml:space="preserve">), </w:t>
+        <w:t xml:space="preserve">(), </w:t>
       </w:r>
       <w:r>
         <w:t xml:space="preserve">в ней выполняется весь управляющий код. </w:t>
@@ -3394,48 +3385,18 @@
         <w:t xml:space="preserve"> </w:t>
       </w:r>
       <w:r>
-        <w:t xml:space="preserve">функция сортировки матрицы, которая передается аргументу по ссылке. Все функции, кроме </w:t>
-      </w:r>
-      <w:proofErr w:type="gramStart"/>
-      <w:r>
-        <w:rPr>
-          <w:lang w:val="en-US"/>
-        </w:rPr>
-        <w:t>main</w:t>
-      </w:r>
-      <w:r>
-        <w:t>(</w:t>
-      </w:r>
-      <w:proofErr w:type="gramEnd"/>
-      <w:r>
-        <w:t>)</w:t>
-      </w:r>
-      <w:r>
-        <w:t xml:space="preserve">, имеют 2 версии – для матриц типа </w:t>
-      </w:r>
-      <w:r>
-        <w:rPr>
-          <w:lang w:val="en-US"/>
-        </w:rPr>
-        <w:t>int</w:t>
-      </w:r>
-      <w:r>
-        <w:t xml:space="preserve"> </w:t>
-      </w:r>
-      <w:r>
-        <w:t>и</w:t>
-      </w:r>
-      <w:r>
-        <w:t xml:space="preserve"> </w:t>
-      </w:r>
-      <w:r>
-        <w:rPr>
-          <w:lang w:val="en-US"/>
-        </w:rPr>
-        <w:t>string</w:t>
-      </w:r>
-      <w:r>
-        <w:t>.</w:t>
+        <w:t xml:space="preserve">функция сортировки матрицы, которая передается аргументу по ссылке. </w:t>
+      </w:r>
+      <w:r>
+        <w:t xml:space="preserve">Функции реализованы с помощью </w:t>
+      </w:r>
+      <w:proofErr w:type="spellStart"/>
+      <w:r>
+        <w:t>щаблонов</w:t>
+      </w:r>
+      <w:proofErr w:type="spellEnd"/>
+      <w:r>
+        <w:t>, поэтому нам не надо создавать перегрузку для каждого возможного типа данных в матрице.</w:t>
       </w:r>
     </w:p>
     <w:p>
@@ -3451,7 +3412,6 @@
       <w:r>
         <w:t>_</w:t>
       </w:r>
-      <w:proofErr w:type="gramStart"/>
       <w:r>
         <w:rPr>
           <w:lang w:val="en-US"/>
@@ -3459,11 +3419,7 @@
         <w:t>mat</w:t>
       </w:r>
       <w:r>
-        <w:t>(</w:t>
-      </w:r>
-      <w:proofErr w:type="gramEnd"/>
-      <w:r>
-        <w:t xml:space="preserve">), </w:t>
+        <w:t xml:space="preserve">(), </w:t>
       </w:r>
       <w:r>
         <w:t>и</w:t>
@@ -3518,7 +3474,6 @@
       <w:r>
         <w:t>_</w:t>
       </w:r>
-      <w:proofErr w:type="gramStart"/>
       <w:r>
         <w:rPr>
           <w:lang w:val="en-US"/>
@@ -3526,11 +3481,7 @@
         <w:t>mat</w:t>
       </w:r>
       <w:r>
-        <w:t>(</w:t>
-      </w:r>
-      <w:proofErr w:type="gramEnd"/>
-      <w:r>
-        <w:t xml:space="preserve">) </w:t>
+        <w:t xml:space="preserve">() </w:t>
       </w:r>
       <w:r>
         <w:t>–</w:t>
@@ -3582,17 +3533,12 @@
       </w:r>
       <w:bookmarkEnd w:id="10"/>
       <w:r>
-        <w:t xml:space="preserve">БЛОК-СХЕМА </w:t>
-      </w:r>
-      <w:proofErr w:type="gramStart"/>
-      <w:r>
-        <w:t>АЛГОРИТМА</w:t>
+        <w:t>БЛОК-СХЕМА АЛГОРИТМА</w:t>
       </w:r>
       <w:r>
         <w:t>..</w:t>
       </w:r>
       <w:bookmarkEnd w:id="11"/>
-      <w:proofErr w:type="gramEnd"/>
     </w:p>
     <w:p>
       <w:pPr>
@@ -3627,6 +3573,9 @@
         <w:jc w:val="center"/>
       </w:pPr>
       <w:r>
+        <w:rPr>
+          <w:noProof/>
+        </w:rPr>
         <w:drawing>
           <wp:inline distT="0" distB="0" distL="0" distR="0" wp14:anchorId="1CEBC822" wp14:editId="1C698A29">
             <wp:extent cx="3038899" cy="5849166"/>
@@ -3692,7 +3641,6 @@
       <w:r>
         <w:t xml:space="preserve">функции </w:t>
       </w:r>
-      <w:proofErr w:type="gramStart"/>
       <w:r>
         <w:rPr>
           <w:lang w:val="en-US"/>
@@ -3700,11 +3648,7 @@
         <w:t>main</w:t>
       </w:r>
       <w:r>
-        <w:t>(</w:t>
-      </w:r>
-      <w:proofErr w:type="gramEnd"/>
-      <w:r>
-        <w:t>)</w:t>
+        <w:t>()</w:t>
       </w:r>
     </w:p>
     <w:p>
@@ -3712,6 +3656,9 @@
         <w:pStyle w:val="af1"/>
       </w:pPr>
       <w:r>
+        <w:rPr>
+          <w:noProof/>
+        </w:rPr>
         <w:lastRenderedPageBreak/>
         <w:drawing>
           <wp:inline distT="0" distB="0" distL="0" distR="0" wp14:anchorId="25C2BC17" wp14:editId="3AB69067">
@@ -3766,7 +3713,6 @@
       <w:r>
         <w:t>_</w:t>
       </w:r>
-      <w:proofErr w:type="gramStart"/>
       <w:r>
         <w:rPr>
           <w:lang w:val="en-US"/>
@@ -3774,11 +3720,7 @@
         <w:t>mat</w:t>
       </w:r>
       <w:r>
-        <w:t>(</w:t>
-      </w:r>
-      <w:proofErr w:type="gramEnd"/>
-      <w:r>
-        <w:t>)</w:t>
+        <w:t>()</w:t>
       </w:r>
     </w:p>
     <w:p>
@@ -3786,6 +3728,9 @@
         <w:pStyle w:val="af1"/>
       </w:pPr>
       <w:r>
+        <w:rPr>
+          <w:noProof/>
+        </w:rPr>
         <w:drawing>
           <wp:inline distT="0" distB="0" distL="0" distR="0" wp14:anchorId="057A5E88" wp14:editId="42892C6C">
             <wp:extent cx="1924319" cy="2581635"/>
@@ -3839,7 +3784,6 @@
       <w:r>
         <w:t>_</w:t>
       </w:r>
-      <w:proofErr w:type="gramStart"/>
       <w:r>
         <w:rPr>
           <w:lang w:val="en-US"/>
@@ -3847,11 +3791,7 @@
         <w:t>mat</w:t>
       </w:r>
       <w:r>
-        <w:t>(</w:t>
-      </w:r>
-      <w:proofErr w:type="gramEnd"/>
-      <w:r>
-        <w:t>)</w:t>
+        <w:t>()</w:t>
       </w:r>
     </w:p>
     <w:p>
@@ -3875,7 +3815,6 @@
       <w:r>
         <w:t>_</w:t>
       </w:r>
-      <w:proofErr w:type="gramStart"/>
       <w:r>
         <w:rPr>
           <w:lang w:val="en-US"/>
@@ -3883,11 +3822,7 @@
         <w:t>mat</w:t>
       </w:r>
       <w:r>
-        <w:t>(</w:t>
-      </w:r>
-      <w:proofErr w:type="gramEnd"/>
-      <w:r>
-        <w:t>)</w:t>
+        <w:t>()</w:t>
       </w:r>
     </w:p>
     <w:p>
@@ -4316,21 +4251,7 @@
               <w:rPr>
                 <w:lang w:val="en-US"/>
               </w:rPr>
-              <w:t xml:space="preserve">int </w:t>
-            </w:r>
-            <w:proofErr w:type="gramStart"/>
-            <w:r>
-              <w:rPr>
-                <w:lang w:val="en-US"/>
-              </w:rPr>
-              <w:t>main(</w:t>
-            </w:r>
-            <w:proofErr w:type="gramEnd"/>
-            <w:r>
-              <w:rPr>
-                <w:lang w:val="en-US"/>
-              </w:rPr>
-              <w:t>)</w:t>
+              <w:t>int main()</w:t>
             </w:r>
           </w:p>
           <w:p>
@@ -4350,9 +4271,6 @@
           <w:p>
             <w:pPr>
               <w:pStyle w:val="Codestyle"/>
-              <w:rPr>
-                <w:lang w:val="en-US"/>
-              </w:rPr>
             </w:pPr>
             <w:r>
               <w:rPr>
@@ -4361,7 +4279,6 @@
               <w:tab/>
             </w:r>
             <w:proofErr w:type="spellStart"/>
-            <w:proofErr w:type="gramStart"/>
             <w:r>
               <w:rPr>
                 <w:lang w:val="en-US"/>
@@ -4370,17 +4287,34 @@
             </w:r>
             <w:proofErr w:type="spellEnd"/>
             <w:r>
-              <w:rPr>
-                <w:lang w:val="en-US"/>
-              </w:rPr>
               <w:t>(</w:t>
             </w:r>
-            <w:proofErr w:type="gramEnd"/>
-            <w:r>
-              <w:rPr>
-                <w:lang w:val="en-US"/>
-              </w:rPr>
-              <w:t>LC_ALL, "Ru");</w:t>
+            <w:r>
+              <w:rPr>
+                <w:lang w:val="en-US"/>
+              </w:rPr>
+              <w:t>LC</w:t>
+            </w:r>
+            <w:r>
+              <w:t>_</w:t>
+            </w:r>
+            <w:r>
+              <w:rPr>
+                <w:lang w:val="en-US"/>
+              </w:rPr>
+              <w:t>ALL</w:t>
+            </w:r>
+            <w:r>
+              <w:t>, "</w:t>
+            </w:r>
+            <w:r>
+              <w:rPr>
+                <w:lang w:val="en-US"/>
+              </w:rPr>
+              <w:t>Ru</w:t>
+            </w:r>
+            <w:r>
+              <w:t>");</w:t>
             </w:r>
           </w:p>
           <w:p>
@@ -4388,9 +4322,6 @@
               <w:pStyle w:val="Codestyle"/>
             </w:pPr>
             <w:r>
-              <w:rPr>
-                <w:lang w:val="en-US"/>
-              </w:rPr>
               <w:tab/>
             </w:r>
             <w:proofErr w:type="spellStart"/>
@@ -4399,15 +4330,7 @@
             </w:r>
             <w:proofErr w:type="spellEnd"/>
             <w:r>
-              <w:t xml:space="preserve"> </w:t>
-            </w:r>
-            <w:proofErr w:type="gramStart"/>
-            <w:r>
-              <w:t>&lt;&lt; "</w:t>
-            </w:r>
-            <w:proofErr w:type="gramEnd"/>
-            <w:r>
-              <w:t>1 - матрица из чисел, 2 - матрица из строк: \n";</w:t>
+              <w:t xml:space="preserve"> &lt;&lt; "1 - матрица из чисел, 2 - матрица из строк: \n";</w:t>
             </w:r>
           </w:p>
           <w:p>
@@ -4439,21 +4362,7 @@
                 <w:lang w:val="en-US"/>
               </w:rPr>
               <w:tab/>
-              <w:t>while (</w:t>
-            </w:r>
-            <w:proofErr w:type="gramStart"/>
-            <w:r>
-              <w:rPr>
-                <w:lang w:val="en-US"/>
-              </w:rPr>
-              <w:t>c !</w:t>
-            </w:r>
-            <w:proofErr w:type="gramEnd"/>
-            <w:r>
-              <w:rPr>
-                <w:lang w:val="en-US"/>
-              </w:rPr>
-              <w:t>= 1 &amp;&amp; c != 2)</w:t>
+              <w:t>while (c != 1 &amp;&amp; c != 2)</w:t>
             </w:r>
             <w:proofErr w:type="spellStart"/>
             <w:r>
@@ -4500,15 +4409,7 @@
             </w:r>
             <w:proofErr w:type="spellEnd"/>
             <w:r>
-              <w:t xml:space="preserve"> </w:t>
-            </w:r>
-            <w:proofErr w:type="gramStart"/>
-            <w:r>
-              <w:t>&lt;&lt; "</w:t>
-            </w:r>
-            <w:proofErr w:type="gramEnd"/>
-            <w:r>
-              <w:t>Введите размеры матрицы: \n";</w:t>
+              <w:t xml:space="preserve"> &lt;&lt; "Введите размеры матрицы: \n";</w:t>
             </w:r>
           </w:p>
           <w:p>
@@ -4519,17 +4420,12 @@
               <w:tab/>
             </w:r>
             <w:proofErr w:type="spellStart"/>
-            <w:proofErr w:type="gramStart"/>
             <w:r>
               <w:t>cin</w:t>
             </w:r>
             <w:proofErr w:type="spellEnd"/>
             <w:r>
-              <w:t xml:space="preserve"> &gt;</w:t>
-            </w:r>
-            <w:proofErr w:type="gramEnd"/>
-            <w:r>
-              <w:t>&gt; n &gt;&gt; m;</w:t>
+              <w:t xml:space="preserve"> &gt;&gt; n &gt;&gt; m;</w:t>
             </w:r>
           </w:p>
           <w:p>
@@ -4545,15 +4441,7 @@
             </w:r>
             <w:proofErr w:type="spellEnd"/>
             <w:r>
-              <w:t xml:space="preserve"> </w:t>
-            </w:r>
-            <w:proofErr w:type="gramStart"/>
-            <w:r>
-              <w:t>&lt;&lt; "</w:t>
-            </w:r>
-            <w:proofErr w:type="gramEnd"/>
-            <w:r>
-              <w:t>Введите матрицу: \n";</w:t>
+              <w:t xml:space="preserve"> &lt;&lt; "Введите матрицу: \n";</w:t>
             </w:r>
           </w:p>
           <w:p>
@@ -4594,7 +4482,6 @@
               <w:t>vector&lt;vector&lt;int&gt;&gt;</w:t>
             </w:r>
             <w:proofErr w:type="spellStart"/>
-            <w:proofErr w:type="gramStart"/>
             <w:r>
               <w:rPr>
                 <w:lang w:val="en-US"/>
@@ -4606,14 +4493,55 @@
               <w:rPr>
                 <w:lang w:val="en-US"/>
               </w:rPr>
+              <w:t>(n, vector&lt;int&gt;(m));</w:t>
+            </w:r>
+          </w:p>
+          <w:p>
+            <w:pPr>
+              <w:pStyle w:val="Codestyle"/>
+              <w:rPr>
+                <w:lang w:val="en-US"/>
+              </w:rPr>
+            </w:pPr>
+            <w:r>
+              <w:rPr>
+                <w:lang w:val="en-US"/>
+              </w:rPr>
+              <w:tab/>
+            </w:r>
+            <w:r>
+              <w:rPr>
+                <w:lang w:val="en-US"/>
+              </w:rPr>
+              <w:tab/>
+            </w:r>
+            <w:proofErr w:type="spellStart"/>
+            <w:r>
+              <w:rPr>
+                <w:lang w:val="en-US"/>
+              </w:rPr>
+              <w:t>enter_mat</w:t>
+            </w:r>
+            <w:proofErr w:type="spellEnd"/>
+            <w:r>
+              <w:rPr>
+                <w:lang w:val="en-US"/>
+              </w:rPr>
               <w:t>(</w:t>
             </w:r>
-            <w:proofErr w:type="gramEnd"/>
-            <w:r>
-              <w:rPr>
-                <w:lang w:val="en-US"/>
-              </w:rPr>
-              <w:t>n, vector&lt;int&gt;(m));</w:t>
+            <w:proofErr w:type="spellStart"/>
+            <w:r>
+              <w:rPr>
+                <w:lang w:val="en-US"/>
+              </w:rPr>
+              <w:t>vec</w:t>
+            </w:r>
+            <w:proofErr w:type="spellEnd"/>
+            <w:r>
+              <w:rPr>
+                <w:lang w:val="en-US"/>
+              </w:rPr>
+              <w:t>);</w:t>
             </w:r>
           </w:p>
           <w:p>
@@ -4640,6 +4568,167 @@
               <w:rPr>
                 <w:lang w:val="en-US"/>
               </w:rPr>
+              <w:t>sort_mat</w:t>
+            </w:r>
+            <w:proofErr w:type="spellEnd"/>
+            <w:r>
+              <w:rPr>
+                <w:lang w:val="en-US"/>
+              </w:rPr>
+              <w:t>(</w:t>
+            </w:r>
+            <w:proofErr w:type="spellStart"/>
+            <w:r>
+              <w:rPr>
+                <w:lang w:val="en-US"/>
+              </w:rPr>
+              <w:t>vec</w:t>
+            </w:r>
+            <w:proofErr w:type="spellEnd"/>
+            <w:r>
+              <w:rPr>
+                <w:lang w:val="en-US"/>
+              </w:rPr>
+              <w:t>);</w:t>
+            </w:r>
+          </w:p>
+          <w:p>
+            <w:pPr>
+              <w:pStyle w:val="Codestyle"/>
+              <w:rPr>
+                <w:lang w:val="en-US"/>
+              </w:rPr>
+            </w:pPr>
+            <w:r>
+              <w:rPr>
+                <w:lang w:val="en-US"/>
+              </w:rPr>
+              <w:tab/>
+            </w:r>
+            <w:r>
+              <w:rPr>
+                <w:lang w:val="en-US"/>
+              </w:rPr>
+              <w:tab/>
+            </w:r>
+            <w:proofErr w:type="spellStart"/>
+            <w:r>
+              <w:rPr>
+                <w:lang w:val="en-US"/>
+              </w:rPr>
+              <w:t>print_mat</w:t>
+            </w:r>
+            <w:proofErr w:type="spellEnd"/>
+            <w:r>
+              <w:rPr>
+                <w:lang w:val="en-US"/>
+              </w:rPr>
+              <w:t>(</w:t>
+            </w:r>
+            <w:proofErr w:type="spellStart"/>
+            <w:r>
+              <w:rPr>
+                <w:lang w:val="en-US"/>
+              </w:rPr>
+              <w:t>vec</w:t>
+            </w:r>
+            <w:proofErr w:type="spellEnd"/>
+            <w:r>
+              <w:rPr>
+                <w:lang w:val="en-US"/>
+              </w:rPr>
+              <w:t xml:space="preserve">); </w:t>
+            </w:r>
+          </w:p>
+          <w:p>
+            <w:pPr>
+              <w:pStyle w:val="Codestyle"/>
+              <w:rPr>
+                <w:lang w:val="en-US"/>
+              </w:rPr>
+            </w:pPr>
+            <w:r>
+              <w:rPr>
+                <w:lang w:val="en-US"/>
+              </w:rPr>
+              <w:tab/>
+              <w:t>}</w:t>
+            </w:r>
+          </w:p>
+          <w:p>
+            <w:pPr>
+              <w:pStyle w:val="Codestyle"/>
+              <w:rPr>
+                <w:lang w:val="en-US"/>
+              </w:rPr>
+            </w:pPr>
+            <w:r>
+              <w:rPr>
+                <w:lang w:val="en-US"/>
+              </w:rPr>
+              <w:tab/>
+              <w:t>else {</w:t>
+            </w:r>
+          </w:p>
+          <w:p>
+            <w:pPr>
+              <w:pStyle w:val="Codestyle"/>
+              <w:rPr>
+                <w:lang w:val="en-US"/>
+              </w:rPr>
+            </w:pPr>
+            <w:r>
+              <w:rPr>
+                <w:lang w:val="en-US"/>
+              </w:rPr>
+              <w:tab/>
+            </w:r>
+            <w:r>
+              <w:rPr>
+                <w:lang w:val="en-US"/>
+              </w:rPr>
+              <w:tab/>
+              <w:t>vector&lt;vector&lt;string&gt;&gt;</w:t>
+            </w:r>
+            <w:proofErr w:type="spellStart"/>
+            <w:r>
+              <w:rPr>
+                <w:lang w:val="en-US"/>
+              </w:rPr>
+              <w:t>vec</w:t>
+            </w:r>
+            <w:proofErr w:type="spellEnd"/>
+            <w:r>
+              <w:rPr>
+                <w:lang w:val="en-US"/>
+              </w:rPr>
+              <w:t>(n, vector&lt;string&gt;(m));</w:t>
+            </w:r>
+          </w:p>
+          <w:p>
+            <w:pPr>
+              <w:pStyle w:val="Codestyle"/>
+              <w:rPr>
+                <w:lang w:val="en-US"/>
+              </w:rPr>
+            </w:pPr>
+            <w:r>
+              <w:rPr>
+                <w:lang w:val="en-US"/>
+              </w:rPr>
+              <w:tab/>
+            </w:r>
+            <w:r>
+              <w:rPr>
+                <w:lang w:val="en-US"/>
+              </w:rPr>
+              <w:tab/>
+            </w:r>
+            <w:proofErr w:type="spellStart"/>
+            <w:r>
+              <w:rPr>
+                <w:lang w:val="en-US"/>
+              </w:rPr>
               <w:t>enter_mat</w:t>
             </w:r>
             <w:proofErr w:type="spellEnd"/>
@@ -4757,7 +4846,7 @@
               <w:rPr>
                 <w:lang w:val="en-US"/>
               </w:rPr>
-              <w:t xml:space="preserve">); </w:t>
+              <w:t>);</w:t>
             </w:r>
           </w:p>
           <w:p>
@@ -4786,8 +4875,7 @@
               <w:rPr>
                 <w:lang w:val="en-US"/>
               </w:rPr>
-              <w:tab/>
-              <w:t>else {</w:t>
+              <w:t>}</w:t>
             </w:r>
           </w:p>
           <w:p>
@@ -4801,17 +4889,23 @@
               <w:rPr>
                 <w:lang w:val="en-US"/>
               </w:rPr>
-              <w:tab/>
-            </w:r>
-            <w:r>
-              <w:rPr>
-                <w:lang w:val="en-US"/>
-              </w:rPr>
-              <w:tab/>
-              <w:t>vector&lt;vector&lt;string&gt;&gt;</w:t>
+              <w:t xml:space="preserve">void </w:t>
             </w:r>
             <w:proofErr w:type="spellStart"/>
-            <w:proofErr w:type="gramStart"/>
+            <w:r>
+              <w:rPr>
+                <w:lang w:val="en-US"/>
+              </w:rPr>
+              <w:t>enter_mat</w:t>
+            </w:r>
+            <w:proofErr w:type="spellEnd"/>
+            <w:r>
+              <w:rPr>
+                <w:lang w:val="en-US"/>
+              </w:rPr>
+              <w:t>(vector&lt;vector&lt;int&gt;&gt;&amp;</w:t>
+            </w:r>
+            <w:proofErr w:type="spellStart"/>
             <w:r>
               <w:rPr>
                 <w:lang w:val="en-US"/>
@@ -4823,14 +4917,7 @@
               <w:rPr>
                 <w:lang w:val="en-US"/>
               </w:rPr>
-              <w:t>(</w:t>
-            </w:r>
-            <w:proofErr w:type="gramEnd"/>
-            <w:r>
-              <w:rPr>
-                <w:lang w:val="en-US"/>
-              </w:rPr>
-              <w:t>n, vector&lt;string&gt;(m));</w:t>
+              <w:t>) {</w:t>
             </w:r>
           </w:p>
           <w:p>
@@ -4845,233 +4932,16 @@
                 <w:lang w:val="en-US"/>
               </w:rPr>
               <w:tab/>
-            </w:r>
-            <w:r>
-              <w:rPr>
-                <w:lang w:val="en-US"/>
-              </w:rPr>
-              <w:tab/>
+              <w:t xml:space="preserve">int n = </w:t>
             </w:r>
             <w:proofErr w:type="spellStart"/>
             <w:r>
               <w:rPr>
                 <w:lang w:val="en-US"/>
               </w:rPr>
-              <w:t>enter_mat</w:t>
+              <w:t>vec.size</w:t>
             </w:r>
             <w:proofErr w:type="spellEnd"/>
-            <w:r>
-              <w:rPr>
-                <w:lang w:val="en-US"/>
-              </w:rPr>
-              <w:t>(</w:t>
-            </w:r>
-            <w:proofErr w:type="spellStart"/>
-            <w:r>
-              <w:rPr>
-                <w:lang w:val="en-US"/>
-              </w:rPr>
-              <w:t>vec</w:t>
-            </w:r>
-            <w:proofErr w:type="spellEnd"/>
-            <w:r>
-              <w:rPr>
-                <w:lang w:val="en-US"/>
-              </w:rPr>
-              <w:t>);</w:t>
-            </w:r>
-          </w:p>
-          <w:p>
-            <w:pPr>
-              <w:pStyle w:val="Codestyle"/>
-              <w:rPr>
-                <w:lang w:val="en-US"/>
-              </w:rPr>
-            </w:pPr>
-            <w:r>
-              <w:rPr>
-                <w:lang w:val="en-US"/>
-              </w:rPr>
-              <w:tab/>
-            </w:r>
-            <w:r>
-              <w:rPr>
-                <w:lang w:val="en-US"/>
-              </w:rPr>
-              <w:tab/>
-            </w:r>
-            <w:proofErr w:type="spellStart"/>
-            <w:r>
-              <w:rPr>
-                <w:lang w:val="en-US"/>
-              </w:rPr>
-              <w:t>sort_mat</w:t>
-            </w:r>
-            <w:proofErr w:type="spellEnd"/>
-            <w:r>
-              <w:rPr>
-                <w:lang w:val="en-US"/>
-              </w:rPr>
-              <w:t>(</w:t>
-            </w:r>
-            <w:proofErr w:type="spellStart"/>
-            <w:r>
-              <w:rPr>
-                <w:lang w:val="en-US"/>
-              </w:rPr>
-              <w:t>vec</w:t>
-            </w:r>
-            <w:proofErr w:type="spellEnd"/>
-            <w:r>
-              <w:rPr>
-                <w:lang w:val="en-US"/>
-              </w:rPr>
-              <w:t>);</w:t>
-            </w:r>
-          </w:p>
-          <w:p>
-            <w:pPr>
-              <w:pStyle w:val="Codestyle"/>
-              <w:rPr>
-                <w:lang w:val="en-US"/>
-              </w:rPr>
-            </w:pPr>
-            <w:r>
-              <w:rPr>
-                <w:lang w:val="en-US"/>
-              </w:rPr>
-              <w:tab/>
-            </w:r>
-            <w:r>
-              <w:rPr>
-                <w:lang w:val="en-US"/>
-              </w:rPr>
-              <w:tab/>
-            </w:r>
-            <w:proofErr w:type="spellStart"/>
-            <w:r>
-              <w:rPr>
-                <w:lang w:val="en-US"/>
-              </w:rPr>
-              <w:t>print_mat</w:t>
-            </w:r>
-            <w:proofErr w:type="spellEnd"/>
-            <w:r>
-              <w:rPr>
-                <w:lang w:val="en-US"/>
-              </w:rPr>
-              <w:t>(</w:t>
-            </w:r>
-            <w:proofErr w:type="spellStart"/>
-            <w:r>
-              <w:rPr>
-                <w:lang w:val="en-US"/>
-              </w:rPr>
-              <w:t>vec</w:t>
-            </w:r>
-            <w:proofErr w:type="spellEnd"/>
-            <w:r>
-              <w:rPr>
-                <w:lang w:val="en-US"/>
-              </w:rPr>
-              <w:t>);</w:t>
-            </w:r>
-          </w:p>
-          <w:p>
-            <w:pPr>
-              <w:pStyle w:val="Codestyle"/>
-              <w:rPr>
-                <w:lang w:val="en-US"/>
-              </w:rPr>
-            </w:pPr>
-            <w:r>
-              <w:rPr>
-                <w:lang w:val="en-US"/>
-              </w:rPr>
-              <w:tab/>
-              <w:t>}</w:t>
-            </w:r>
-          </w:p>
-          <w:p>
-            <w:pPr>
-              <w:pStyle w:val="Codestyle"/>
-              <w:rPr>
-                <w:lang w:val="en-US"/>
-              </w:rPr>
-            </w:pPr>
-            <w:r>
-              <w:rPr>
-                <w:lang w:val="en-US"/>
-              </w:rPr>
-              <w:t>}</w:t>
-            </w:r>
-          </w:p>
-          <w:p>
-            <w:pPr>
-              <w:pStyle w:val="Codestyle"/>
-              <w:rPr>
-                <w:lang w:val="en-US"/>
-              </w:rPr>
-            </w:pPr>
-            <w:r>
-              <w:rPr>
-                <w:lang w:val="en-US"/>
-              </w:rPr>
-              <w:t xml:space="preserve">void </w:t>
-            </w:r>
-            <w:proofErr w:type="spellStart"/>
-            <w:r>
-              <w:rPr>
-                <w:lang w:val="en-US"/>
-              </w:rPr>
-              <w:t>enter_mat</w:t>
-            </w:r>
-            <w:proofErr w:type="spellEnd"/>
-            <w:r>
-              <w:rPr>
-                <w:lang w:val="en-US"/>
-              </w:rPr>
-              <w:t>(vector&lt;vector&lt;int&gt;&gt;&amp;</w:t>
-            </w:r>
-            <w:proofErr w:type="spellStart"/>
-            <w:r>
-              <w:rPr>
-                <w:lang w:val="en-US"/>
-              </w:rPr>
-              <w:t>vec</w:t>
-            </w:r>
-            <w:proofErr w:type="spellEnd"/>
-            <w:r>
-              <w:rPr>
-                <w:lang w:val="en-US"/>
-              </w:rPr>
-              <w:t>) {</w:t>
-            </w:r>
-          </w:p>
-          <w:p>
-            <w:pPr>
-              <w:pStyle w:val="Codestyle"/>
-              <w:rPr>
-                <w:lang w:val="en-US"/>
-              </w:rPr>
-            </w:pPr>
-            <w:r>
-              <w:rPr>
-                <w:lang w:val="en-US"/>
-              </w:rPr>
-              <w:tab/>
-              <w:t xml:space="preserve">int n = </w:t>
-            </w:r>
-            <w:proofErr w:type="spellStart"/>
-            <w:proofErr w:type="gramStart"/>
-            <w:r>
-              <w:rPr>
-                <w:lang w:val="en-US"/>
-              </w:rPr>
-              <w:t>vec.size</w:t>
-            </w:r>
-            <w:proofErr w:type="spellEnd"/>
-            <w:proofErr w:type="gramEnd"/>
             <w:r>
               <w:rPr>
                 <w:lang w:val="en-US"/>
@@ -5416,7 +5286,6 @@
               <w:t xml:space="preserve">int n = </w:t>
             </w:r>
             <w:proofErr w:type="spellStart"/>
-            <w:proofErr w:type="gramStart"/>
             <w:r>
               <w:rPr>
                 <w:lang w:val="en-US"/>
@@ -5424,7 +5293,6 @@
               <w:t>vec.size</w:t>
             </w:r>
             <w:proofErr w:type="spellEnd"/>
-            <w:proofErr w:type="gramEnd"/>
             <w:r>
               <w:rPr>
                 <w:lang w:val="en-US"/>
@@ -5728,7 +5596,6 @@
               <w:t xml:space="preserve">int m = </w:t>
             </w:r>
             <w:proofErr w:type="spellStart"/>
-            <w:proofErr w:type="gramStart"/>
             <w:r>
               <w:rPr>
                 <w:lang w:val="en-US"/>
@@ -5736,7 +5603,6 @@
               <w:t>vec.size</w:t>
             </w:r>
             <w:proofErr w:type="spellEnd"/>
-            <w:proofErr w:type="gramEnd"/>
             <w:r>
               <w:rPr>
                 <w:lang w:val="en-US"/>
@@ -5785,16 +5651,454 @@
               <w:rPr>
                 <w:lang w:val="en-US"/>
               </w:rPr>
-              <w:t>[0</w:t>
-            </w:r>
-            <w:proofErr w:type="gramStart"/>
-            <w:r>
-              <w:rPr>
-                <w:lang w:val="en-US"/>
-              </w:rPr>
-              <w:t>].size</w:t>
-            </w:r>
-            <w:proofErr w:type="gramEnd"/>
+              <w:t>[0].size();</w:t>
+            </w:r>
+          </w:p>
+          <w:p>
+            <w:pPr>
+              <w:pStyle w:val="Codestyle"/>
+              <w:rPr>
+                <w:lang w:val="en-US"/>
+              </w:rPr>
+            </w:pPr>
+            <w:r>
+              <w:rPr>
+                <w:lang w:val="en-US"/>
+              </w:rPr>
+              <w:tab/>
+              <w:t xml:space="preserve">for (int </w:t>
+            </w:r>
+            <w:proofErr w:type="spellStart"/>
+            <w:r>
+              <w:rPr>
+                <w:lang w:val="en-US"/>
+              </w:rPr>
+              <w:t>i</w:t>
+            </w:r>
+            <w:proofErr w:type="spellEnd"/>
+            <w:r>
+              <w:rPr>
+                <w:lang w:val="en-US"/>
+              </w:rPr>
+              <w:t xml:space="preserve"> = 0; </w:t>
+            </w:r>
+            <w:proofErr w:type="spellStart"/>
+            <w:r>
+              <w:rPr>
+                <w:lang w:val="en-US"/>
+              </w:rPr>
+              <w:t>i</w:t>
+            </w:r>
+            <w:proofErr w:type="spellEnd"/>
+            <w:r>
+              <w:rPr>
+                <w:lang w:val="en-US"/>
+              </w:rPr>
+              <w:t xml:space="preserve"> &lt; m * n - 1; </w:t>
+            </w:r>
+            <w:proofErr w:type="spellStart"/>
+            <w:r>
+              <w:rPr>
+                <w:lang w:val="en-US"/>
+              </w:rPr>
+              <w:t>i</w:t>
+            </w:r>
+            <w:proofErr w:type="spellEnd"/>
+            <w:r>
+              <w:rPr>
+                <w:lang w:val="en-US"/>
+              </w:rPr>
+              <w:t>++) {</w:t>
+            </w:r>
+          </w:p>
+          <w:p>
+            <w:pPr>
+              <w:pStyle w:val="Codestyle"/>
+              <w:rPr>
+                <w:lang w:val="en-US"/>
+              </w:rPr>
+            </w:pPr>
+            <w:r>
+              <w:rPr>
+                <w:lang w:val="en-US"/>
+              </w:rPr>
+              <w:tab/>
+            </w:r>
+            <w:r>
+              <w:rPr>
+                <w:lang w:val="en-US"/>
+              </w:rPr>
+              <w:tab/>
+              <w:t xml:space="preserve">for (int j = </w:t>
+            </w:r>
+            <w:proofErr w:type="spellStart"/>
+            <w:r>
+              <w:rPr>
+                <w:lang w:val="en-US"/>
+              </w:rPr>
+              <w:t>i</w:t>
+            </w:r>
+            <w:proofErr w:type="spellEnd"/>
+            <w:r>
+              <w:rPr>
+                <w:lang w:val="en-US"/>
+              </w:rPr>
+              <w:t xml:space="preserve"> + 1; j &lt; m * n; </w:t>
+            </w:r>
+            <w:proofErr w:type="spellStart"/>
+            <w:r>
+              <w:rPr>
+                <w:lang w:val="en-US"/>
+              </w:rPr>
+              <w:t>j++</w:t>
+            </w:r>
+            <w:proofErr w:type="spellEnd"/>
+            <w:r>
+              <w:rPr>
+                <w:lang w:val="en-US"/>
+              </w:rPr>
+              <w:t>) {</w:t>
+            </w:r>
+          </w:p>
+          <w:p>
+            <w:pPr>
+              <w:pStyle w:val="Codestyle"/>
+              <w:rPr>
+                <w:lang w:val="en-US"/>
+              </w:rPr>
+            </w:pPr>
+            <w:r>
+              <w:rPr>
+                <w:lang w:val="en-US"/>
+              </w:rPr>
+              <w:tab/>
+            </w:r>
+            <w:r>
+              <w:rPr>
+                <w:lang w:val="en-US"/>
+              </w:rPr>
+              <w:tab/>
+            </w:r>
+            <w:r>
+              <w:rPr>
+                <w:lang w:val="en-US"/>
+              </w:rPr>
+              <w:tab/>
+              <w:t xml:space="preserve">int row1 = </w:t>
+            </w:r>
+            <w:proofErr w:type="spellStart"/>
+            <w:r>
+              <w:rPr>
+                <w:lang w:val="en-US"/>
+              </w:rPr>
+              <w:t>i</w:t>
+            </w:r>
+            <w:proofErr w:type="spellEnd"/>
+            <w:r>
+              <w:rPr>
+                <w:lang w:val="en-US"/>
+              </w:rPr>
+              <w:t xml:space="preserve"> / n, col1 = </w:t>
+            </w:r>
+            <w:proofErr w:type="spellStart"/>
+            <w:r>
+              <w:rPr>
+                <w:lang w:val="en-US"/>
+              </w:rPr>
+              <w:t>i</w:t>
+            </w:r>
+            <w:proofErr w:type="spellEnd"/>
+            <w:r>
+              <w:rPr>
+                <w:lang w:val="en-US"/>
+              </w:rPr>
+              <w:t xml:space="preserve"> % n;</w:t>
+            </w:r>
+          </w:p>
+          <w:p>
+            <w:pPr>
+              <w:pStyle w:val="Codestyle"/>
+              <w:rPr>
+                <w:lang w:val="en-US"/>
+              </w:rPr>
+            </w:pPr>
+            <w:r>
+              <w:rPr>
+                <w:lang w:val="en-US"/>
+              </w:rPr>
+              <w:tab/>
+            </w:r>
+            <w:r>
+              <w:rPr>
+                <w:lang w:val="en-US"/>
+              </w:rPr>
+              <w:tab/>
+            </w:r>
+            <w:r>
+              <w:rPr>
+                <w:lang w:val="en-US"/>
+              </w:rPr>
+              <w:tab/>
+              <w:t>int row2 = j / n, col2 = j % n;</w:t>
+            </w:r>
+          </w:p>
+          <w:p>
+            <w:pPr>
+              <w:pStyle w:val="Codestyle"/>
+              <w:rPr>
+                <w:lang w:val="en-US"/>
+              </w:rPr>
+            </w:pPr>
+            <w:r>
+              <w:rPr>
+                <w:lang w:val="en-US"/>
+              </w:rPr>
+              <w:tab/>
+            </w:r>
+            <w:r>
+              <w:rPr>
+                <w:lang w:val="en-US"/>
+              </w:rPr>
+              <w:tab/>
+            </w:r>
+            <w:r>
+              <w:rPr>
+                <w:lang w:val="en-US"/>
+              </w:rPr>
+              <w:tab/>
+              <w:t>if (</w:t>
+            </w:r>
+            <w:proofErr w:type="spellStart"/>
+            <w:r>
+              <w:rPr>
+                <w:lang w:val="en-US"/>
+              </w:rPr>
+              <w:t>vec</w:t>
+            </w:r>
+            <w:proofErr w:type="spellEnd"/>
+            <w:r>
+              <w:rPr>
+                <w:lang w:val="en-US"/>
+              </w:rPr>
+              <w:t xml:space="preserve">[row1][col1] &gt; </w:t>
+            </w:r>
+            <w:proofErr w:type="spellStart"/>
+            <w:r>
+              <w:rPr>
+                <w:lang w:val="en-US"/>
+              </w:rPr>
+              <w:t>vec</w:t>
+            </w:r>
+            <w:proofErr w:type="spellEnd"/>
+            <w:r>
+              <w:rPr>
+                <w:lang w:val="en-US"/>
+              </w:rPr>
+              <w:t>[row2][col2]) {</w:t>
+            </w:r>
+          </w:p>
+          <w:p>
+            <w:pPr>
+              <w:pStyle w:val="Codestyle"/>
+              <w:rPr>
+                <w:lang w:val="en-US"/>
+              </w:rPr>
+            </w:pPr>
+            <w:r>
+              <w:rPr>
+                <w:lang w:val="en-US"/>
+              </w:rPr>
+              <w:tab/>
+            </w:r>
+            <w:r>
+              <w:rPr>
+                <w:lang w:val="en-US"/>
+              </w:rPr>
+              <w:tab/>
+            </w:r>
+            <w:r>
+              <w:rPr>
+                <w:lang w:val="en-US"/>
+              </w:rPr>
+              <w:tab/>
+            </w:r>
+            <w:r>
+              <w:rPr>
+                <w:lang w:val="en-US"/>
+              </w:rPr>
+              <w:tab/>
+              <w:t>swap(</w:t>
+            </w:r>
+            <w:proofErr w:type="spellStart"/>
+            <w:r>
+              <w:rPr>
+                <w:lang w:val="en-US"/>
+              </w:rPr>
+              <w:t>vec</w:t>
+            </w:r>
+            <w:proofErr w:type="spellEnd"/>
+            <w:r>
+              <w:rPr>
+                <w:lang w:val="en-US"/>
+              </w:rPr>
+              <w:t xml:space="preserve">[row1][col1], </w:t>
+            </w:r>
+            <w:proofErr w:type="spellStart"/>
+            <w:r>
+              <w:rPr>
+                <w:lang w:val="en-US"/>
+              </w:rPr>
+              <w:t>vec</w:t>
+            </w:r>
+            <w:proofErr w:type="spellEnd"/>
+            <w:r>
+              <w:rPr>
+                <w:lang w:val="en-US"/>
+              </w:rPr>
+              <w:t>[row2][col2]);</w:t>
+            </w:r>
+          </w:p>
+          <w:p>
+            <w:pPr>
+              <w:pStyle w:val="Codestyle"/>
+              <w:rPr>
+                <w:lang w:val="en-US"/>
+              </w:rPr>
+            </w:pPr>
+            <w:r>
+              <w:rPr>
+                <w:lang w:val="en-US"/>
+              </w:rPr>
+              <w:tab/>
+            </w:r>
+            <w:r>
+              <w:rPr>
+                <w:lang w:val="en-US"/>
+              </w:rPr>
+              <w:tab/>
+            </w:r>
+            <w:r>
+              <w:rPr>
+                <w:lang w:val="en-US"/>
+              </w:rPr>
+              <w:tab/>
+              <w:t>}</w:t>
+            </w:r>
+          </w:p>
+          <w:p>
+            <w:pPr>
+              <w:pStyle w:val="Codestyle"/>
+              <w:rPr>
+                <w:lang w:val="en-US"/>
+              </w:rPr>
+            </w:pPr>
+            <w:r>
+              <w:rPr>
+                <w:lang w:val="en-US"/>
+              </w:rPr>
+              <w:tab/>
+            </w:r>
+            <w:r>
+              <w:rPr>
+                <w:lang w:val="en-US"/>
+              </w:rPr>
+              <w:tab/>
+              <w:t>}</w:t>
+            </w:r>
+          </w:p>
+          <w:p>
+            <w:pPr>
+              <w:pStyle w:val="Codestyle"/>
+              <w:rPr>
+                <w:lang w:val="en-US"/>
+              </w:rPr>
+            </w:pPr>
+            <w:r>
+              <w:rPr>
+                <w:lang w:val="en-US"/>
+              </w:rPr>
+              <w:tab/>
+              <w:t>}</w:t>
+            </w:r>
+          </w:p>
+          <w:p>
+            <w:pPr>
+              <w:pStyle w:val="Codestyle"/>
+              <w:rPr>
+                <w:lang w:val="en-US"/>
+              </w:rPr>
+            </w:pPr>
+            <w:r>
+              <w:rPr>
+                <w:lang w:val="en-US"/>
+              </w:rPr>
+              <w:t>}</w:t>
+            </w:r>
+          </w:p>
+          <w:p>
+            <w:pPr>
+              <w:pStyle w:val="Codestyle"/>
+              <w:rPr>
+                <w:lang w:val="en-US"/>
+              </w:rPr>
+            </w:pPr>
+            <w:r>
+              <w:rPr>
+                <w:lang w:val="en-US"/>
+              </w:rPr>
+              <w:t xml:space="preserve">void </w:t>
+            </w:r>
+            <w:proofErr w:type="spellStart"/>
+            <w:r>
+              <w:rPr>
+                <w:lang w:val="en-US"/>
+              </w:rPr>
+              <w:t>sort_mat</w:t>
+            </w:r>
+            <w:proofErr w:type="spellEnd"/>
+            <w:r>
+              <w:rPr>
+                <w:lang w:val="en-US"/>
+              </w:rPr>
+              <w:t xml:space="preserve">(vector&lt;vector&lt;string&gt;&gt;&amp; </w:t>
+            </w:r>
+            <w:proofErr w:type="spellStart"/>
+            <w:r>
+              <w:rPr>
+                <w:lang w:val="en-US"/>
+              </w:rPr>
+              <w:t>vec</w:t>
+            </w:r>
+            <w:proofErr w:type="spellEnd"/>
+            <w:r>
+              <w:rPr>
+                <w:lang w:val="en-US"/>
+              </w:rPr>
+              <w:t>) {</w:t>
+            </w:r>
+          </w:p>
+          <w:p>
+            <w:pPr>
+              <w:pStyle w:val="Codestyle"/>
+              <w:rPr>
+                <w:lang w:val="en-US"/>
+              </w:rPr>
+            </w:pPr>
+            <w:r>
+              <w:rPr>
+                <w:lang w:val="en-US"/>
+              </w:rPr>
+              <w:tab/>
+              <w:t xml:space="preserve">int m = </w:t>
+            </w:r>
+            <w:proofErr w:type="spellStart"/>
+            <w:r>
+              <w:rPr>
+                <w:lang w:val="en-US"/>
+              </w:rPr>
+              <w:t>vec.size</w:t>
+            </w:r>
+            <w:proofErr w:type="spellEnd"/>
             <w:r>
               <w:rPr>
                 <w:lang w:val="en-US"/>
@@ -5814,6 +6118,50 @@
                 <w:lang w:val="en-US"/>
               </w:rPr>
               <w:tab/>
+              <w:t>if (m == 0) return;</w:t>
+            </w:r>
+          </w:p>
+          <w:p>
+            <w:pPr>
+              <w:pStyle w:val="Codestyle"/>
+              <w:rPr>
+                <w:lang w:val="en-US"/>
+              </w:rPr>
+            </w:pPr>
+            <w:r>
+              <w:rPr>
+                <w:lang w:val="en-US"/>
+              </w:rPr>
+              <w:tab/>
+              <w:t xml:space="preserve">int n = </w:t>
+            </w:r>
+            <w:proofErr w:type="spellStart"/>
+            <w:r>
+              <w:rPr>
+                <w:lang w:val="en-US"/>
+              </w:rPr>
+              <w:t>vec</w:t>
+            </w:r>
+            <w:proofErr w:type="spellEnd"/>
+            <w:r>
+              <w:rPr>
+                <w:lang w:val="en-US"/>
+              </w:rPr>
+              <w:t>[0].size();</w:t>
+            </w:r>
+          </w:p>
+          <w:p>
+            <w:pPr>
+              <w:pStyle w:val="Codestyle"/>
+              <w:rPr>
+                <w:lang w:val="en-US"/>
+              </w:rPr>
+            </w:pPr>
+            <w:r>
+              <w:rPr>
+                <w:lang w:val="en-US"/>
+              </w:rPr>
+              <w:tab/>
               <w:t xml:space="preserve">for (int </w:t>
             </w:r>
             <w:proofErr w:type="spellStart"/>
@@ -6028,21 +6376,7 @@
               <w:rPr>
                 <w:lang w:val="en-US"/>
               </w:rPr>
-              <w:t>[row</w:t>
-            </w:r>
-            <w:proofErr w:type="gramStart"/>
-            <w:r>
-              <w:rPr>
-                <w:lang w:val="en-US"/>
-              </w:rPr>
-              <w:t>1][</w:t>
-            </w:r>
-            <w:proofErr w:type="gramEnd"/>
-            <w:r>
-              <w:rPr>
-                <w:lang w:val="en-US"/>
-              </w:rPr>
-              <w:t xml:space="preserve">col1] &gt; </w:t>
+              <w:t xml:space="preserve">[row1][col1] &gt; </w:t>
             </w:r>
             <w:proofErr w:type="spellStart"/>
             <w:r>
@@ -6103,21 +6437,7 @@
               <w:rPr>
                 <w:lang w:val="en-US"/>
               </w:rPr>
-              <w:t>[row</w:t>
-            </w:r>
-            <w:proofErr w:type="gramStart"/>
-            <w:r>
-              <w:rPr>
-                <w:lang w:val="en-US"/>
-              </w:rPr>
-              <w:t>1][</w:t>
-            </w:r>
-            <w:proofErr w:type="gramEnd"/>
-            <w:r>
-              <w:rPr>
-                <w:lang w:val="en-US"/>
-              </w:rPr>
-              <w:t xml:space="preserve">col1], </w:t>
+              <w:t xml:space="preserve">[row1][col1], </w:t>
             </w:r>
             <w:proofErr w:type="spellStart"/>
             <w:r>
@@ -6229,13 +6549,357 @@
               <w:rPr>
                 <w:lang w:val="en-US"/>
               </w:rPr>
-              <w:t>sort_mat</w:t>
+              <w:t>print_mat</w:t>
             </w:r>
             <w:proofErr w:type="spellEnd"/>
             <w:r>
               <w:rPr>
                 <w:lang w:val="en-US"/>
               </w:rPr>
+              <w:t xml:space="preserve">(vector&lt;vector&lt;int&gt;&gt;&amp; </w:t>
+            </w:r>
+            <w:proofErr w:type="spellStart"/>
+            <w:r>
+              <w:rPr>
+                <w:lang w:val="en-US"/>
+              </w:rPr>
+              <w:t>vec</w:t>
+            </w:r>
+            <w:proofErr w:type="spellEnd"/>
+            <w:r>
+              <w:rPr>
+                <w:lang w:val="en-US"/>
+              </w:rPr>
+              <w:t>) {</w:t>
+            </w:r>
+          </w:p>
+          <w:p>
+            <w:pPr>
+              <w:pStyle w:val="Codestyle"/>
+              <w:rPr>
+                <w:lang w:val="en-US"/>
+              </w:rPr>
+            </w:pPr>
+            <w:r>
+              <w:rPr>
+                <w:lang w:val="en-US"/>
+              </w:rPr>
+              <w:tab/>
+              <w:t xml:space="preserve">int n = </w:t>
+            </w:r>
+            <w:proofErr w:type="spellStart"/>
+            <w:r>
+              <w:rPr>
+                <w:lang w:val="en-US"/>
+              </w:rPr>
+              <w:t>vec.size</w:t>
+            </w:r>
+            <w:proofErr w:type="spellEnd"/>
+            <w:r>
+              <w:rPr>
+                <w:lang w:val="en-US"/>
+              </w:rPr>
+              <w:t xml:space="preserve">(), m = </w:t>
+            </w:r>
+            <w:proofErr w:type="spellStart"/>
+            <w:r>
+              <w:rPr>
+                <w:lang w:val="en-US"/>
+              </w:rPr>
+              <w:t>vec</w:t>
+            </w:r>
+            <w:proofErr w:type="spellEnd"/>
+            <w:r>
+              <w:rPr>
+                <w:lang w:val="en-US"/>
+              </w:rPr>
+              <w:t>[0].size();</w:t>
+            </w:r>
+          </w:p>
+          <w:p>
+            <w:pPr>
+              <w:pStyle w:val="Codestyle"/>
+              <w:rPr>
+                <w:lang w:val="en-US"/>
+              </w:rPr>
+            </w:pPr>
+            <w:r>
+              <w:rPr>
+                <w:lang w:val="en-US"/>
+              </w:rPr>
+              <w:tab/>
+              <w:t xml:space="preserve">for (int </w:t>
+            </w:r>
+            <w:proofErr w:type="spellStart"/>
+            <w:r>
+              <w:rPr>
+                <w:lang w:val="en-US"/>
+              </w:rPr>
+              <w:t>i</w:t>
+            </w:r>
+            <w:proofErr w:type="spellEnd"/>
+            <w:r>
+              <w:rPr>
+                <w:lang w:val="en-US"/>
+              </w:rPr>
+              <w:t xml:space="preserve"> = 0; </w:t>
+            </w:r>
+            <w:proofErr w:type="spellStart"/>
+            <w:r>
+              <w:rPr>
+                <w:lang w:val="en-US"/>
+              </w:rPr>
+              <w:t>i</w:t>
+            </w:r>
+            <w:proofErr w:type="spellEnd"/>
+            <w:r>
+              <w:rPr>
+                <w:lang w:val="en-US"/>
+              </w:rPr>
+              <w:t xml:space="preserve"> &lt; n; </w:t>
+            </w:r>
+            <w:proofErr w:type="spellStart"/>
+            <w:r>
+              <w:rPr>
+                <w:lang w:val="en-US"/>
+              </w:rPr>
+              <w:t>i</w:t>
+            </w:r>
+            <w:proofErr w:type="spellEnd"/>
+            <w:r>
+              <w:rPr>
+                <w:lang w:val="en-US"/>
+              </w:rPr>
+              <w:t>++)</w:t>
+            </w:r>
+          </w:p>
+          <w:p>
+            <w:pPr>
+              <w:pStyle w:val="Codestyle"/>
+              <w:rPr>
+                <w:lang w:val="en-US"/>
+              </w:rPr>
+            </w:pPr>
+            <w:r>
+              <w:rPr>
+                <w:lang w:val="en-US"/>
+              </w:rPr>
+              <w:tab/>
+              <w:t>{</w:t>
+            </w:r>
+          </w:p>
+          <w:p>
+            <w:pPr>
+              <w:pStyle w:val="Codestyle"/>
+              <w:rPr>
+                <w:lang w:val="en-US"/>
+              </w:rPr>
+            </w:pPr>
+            <w:r>
+              <w:rPr>
+                <w:lang w:val="en-US"/>
+              </w:rPr>
+              <w:tab/>
+            </w:r>
+            <w:r>
+              <w:rPr>
+                <w:lang w:val="en-US"/>
+              </w:rPr>
+              <w:tab/>
+              <w:t xml:space="preserve">for (int j = 0; j &lt; m; </w:t>
+            </w:r>
+            <w:proofErr w:type="spellStart"/>
+            <w:r>
+              <w:rPr>
+                <w:lang w:val="en-US"/>
+              </w:rPr>
+              <w:t>j++</w:t>
+            </w:r>
+            <w:proofErr w:type="spellEnd"/>
+            <w:r>
+              <w:rPr>
+                <w:lang w:val="en-US"/>
+              </w:rPr>
+              <w:t>) {</w:t>
+            </w:r>
+          </w:p>
+          <w:p>
+            <w:pPr>
+              <w:pStyle w:val="Codestyle"/>
+              <w:rPr>
+                <w:lang w:val="en-US"/>
+              </w:rPr>
+            </w:pPr>
+            <w:r>
+              <w:rPr>
+                <w:lang w:val="en-US"/>
+              </w:rPr>
+              <w:tab/>
+            </w:r>
+            <w:r>
+              <w:rPr>
+                <w:lang w:val="en-US"/>
+              </w:rPr>
+              <w:tab/>
+            </w:r>
+            <w:r>
+              <w:rPr>
+                <w:lang w:val="en-US"/>
+              </w:rPr>
+              <w:tab/>
+            </w:r>
+            <w:proofErr w:type="spellStart"/>
+            <w:r>
+              <w:rPr>
+                <w:lang w:val="en-US"/>
+              </w:rPr>
+              <w:t>cout</w:t>
+            </w:r>
+            <w:proofErr w:type="spellEnd"/>
+            <w:r>
+              <w:rPr>
+                <w:lang w:val="en-US"/>
+              </w:rPr>
+              <w:t xml:space="preserve"> &lt;&lt; </w:t>
+            </w:r>
+            <w:proofErr w:type="spellStart"/>
+            <w:r>
+              <w:rPr>
+                <w:lang w:val="en-US"/>
+              </w:rPr>
+              <w:t>vec</w:t>
+            </w:r>
+            <w:proofErr w:type="spellEnd"/>
+            <w:r>
+              <w:rPr>
+                <w:lang w:val="en-US"/>
+              </w:rPr>
+              <w:t>[</w:t>
+            </w:r>
+            <w:proofErr w:type="spellStart"/>
+            <w:r>
+              <w:rPr>
+                <w:lang w:val="en-US"/>
+              </w:rPr>
+              <w:t>i</w:t>
+            </w:r>
+            <w:proofErr w:type="spellEnd"/>
+            <w:r>
+              <w:rPr>
+                <w:lang w:val="en-US"/>
+              </w:rPr>
+              <w:t>][j] &lt;&lt; " ";</w:t>
+            </w:r>
+          </w:p>
+          <w:p>
+            <w:pPr>
+              <w:pStyle w:val="Codestyle"/>
+              <w:rPr>
+                <w:lang w:val="en-US"/>
+              </w:rPr>
+            </w:pPr>
+            <w:r>
+              <w:rPr>
+                <w:lang w:val="en-US"/>
+              </w:rPr>
+              <w:tab/>
+            </w:r>
+            <w:r>
+              <w:rPr>
+                <w:lang w:val="en-US"/>
+              </w:rPr>
+              <w:tab/>
+              <w:t>}</w:t>
+            </w:r>
+          </w:p>
+          <w:p>
+            <w:pPr>
+              <w:pStyle w:val="Codestyle"/>
+              <w:rPr>
+                <w:lang w:val="en-US"/>
+              </w:rPr>
+            </w:pPr>
+            <w:r>
+              <w:rPr>
+                <w:lang w:val="en-US"/>
+              </w:rPr>
+              <w:tab/>
+            </w:r>
+            <w:r>
+              <w:rPr>
+                <w:lang w:val="en-US"/>
+              </w:rPr>
+              <w:tab/>
+            </w:r>
+            <w:proofErr w:type="spellStart"/>
+            <w:r>
+              <w:rPr>
+                <w:lang w:val="en-US"/>
+              </w:rPr>
+              <w:t>cout</w:t>
+            </w:r>
+            <w:proofErr w:type="spellEnd"/>
+            <w:r>
+              <w:rPr>
+                <w:lang w:val="en-US"/>
+              </w:rPr>
+              <w:t xml:space="preserve"> &lt;&lt; "\n";</w:t>
+            </w:r>
+          </w:p>
+          <w:p>
+            <w:pPr>
+              <w:pStyle w:val="Codestyle"/>
+              <w:rPr>
+                <w:lang w:val="en-US"/>
+              </w:rPr>
+            </w:pPr>
+            <w:r>
+              <w:rPr>
+                <w:lang w:val="en-US"/>
+              </w:rPr>
+              <w:tab/>
+              <w:t>}</w:t>
+            </w:r>
+          </w:p>
+          <w:p>
+            <w:pPr>
+              <w:pStyle w:val="Codestyle"/>
+              <w:rPr>
+                <w:lang w:val="en-US"/>
+              </w:rPr>
+            </w:pPr>
+            <w:r>
+              <w:rPr>
+                <w:lang w:val="en-US"/>
+              </w:rPr>
+              <w:t>}</w:t>
+            </w:r>
+          </w:p>
+          <w:p>
+            <w:pPr>
+              <w:pStyle w:val="Codestyle"/>
+              <w:rPr>
+                <w:lang w:val="en-US"/>
+              </w:rPr>
+            </w:pPr>
+            <w:r>
+              <w:rPr>
+                <w:lang w:val="en-US"/>
+              </w:rPr>
+              <w:t xml:space="preserve">void </w:t>
+            </w:r>
+            <w:proofErr w:type="spellStart"/>
+            <w:r>
+              <w:rPr>
+                <w:lang w:val="en-US"/>
+              </w:rPr>
+              <w:t>print_mat</w:t>
+            </w:r>
+            <w:proofErr w:type="spellEnd"/>
+            <w:r>
+              <w:rPr>
+                <w:lang w:val="en-US"/>
+              </w:rPr>
               <w:t xml:space="preserve">(vector&lt;vector&lt;string&gt;&gt;&amp; </w:t>
             </w:r>
             <w:proofErr w:type="spellStart"/>
@@ -6265,10 +6929,9 @@
                 <w:lang w:val="en-US"/>
               </w:rPr>
               <w:tab/>
-              <w:t xml:space="preserve">int m = </w:t>
+              <w:t xml:space="preserve">int n = </w:t>
             </w:r>
             <w:proofErr w:type="spellStart"/>
-            <w:proofErr w:type="gramStart"/>
             <w:r>
               <w:rPr>
                 <w:lang w:val="en-US"/>
@@ -6276,893 +6939,6 @@
               <w:t>vec.size</w:t>
             </w:r>
             <w:proofErr w:type="spellEnd"/>
-            <w:proofErr w:type="gramEnd"/>
-            <w:r>
-              <w:rPr>
-                <w:lang w:val="en-US"/>
-              </w:rPr>
-              <w:t>();</w:t>
-            </w:r>
-          </w:p>
-          <w:p>
-            <w:pPr>
-              <w:pStyle w:val="Codestyle"/>
-              <w:rPr>
-                <w:lang w:val="en-US"/>
-              </w:rPr>
-            </w:pPr>
-            <w:r>
-              <w:rPr>
-                <w:lang w:val="en-US"/>
-              </w:rPr>
-              <w:tab/>
-              <w:t>if (m == 0) return;</w:t>
-            </w:r>
-          </w:p>
-          <w:p>
-            <w:pPr>
-              <w:pStyle w:val="Codestyle"/>
-              <w:rPr>
-                <w:lang w:val="en-US"/>
-              </w:rPr>
-            </w:pPr>
-            <w:r>
-              <w:rPr>
-                <w:lang w:val="en-US"/>
-              </w:rPr>
-              <w:tab/>
-              <w:t xml:space="preserve">int n = </w:t>
-            </w:r>
-            <w:proofErr w:type="spellStart"/>
-            <w:r>
-              <w:rPr>
-                <w:lang w:val="en-US"/>
-              </w:rPr>
-              <w:t>vec</w:t>
-            </w:r>
-            <w:proofErr w:type="spellEnd"/>
-            <w:r>
-              <w:rPr>
-                <w:lang w:val="en-US"/>
-              </w:rPr>
-              <w:t>[0</w:t>
-            </w:r>
-            <w:proofErr w:type="gramStart"/>
-            <w:r>
-              <w:rPr>
-                <w:lang w:val="en-US"/>
-              </w:rPr>
-              <w:t>].size</w:t>
-            </w:r>
-            <w:proofErr w:type="gramEnd"/>
-            <w:r>
-              <w:rPr>
-                <w:lang w:val="en-US"/>
-              </w:rPr>
-              <w:t>();</w:t>
-            </w:r>
-          </w:p>
-          <w:p>
-            <w:pPr>
-              <w:pStyle w:val="Codestyle"/>
-              <w:rPr>
-                <w:lang w:val="en-US"/>
-              </w:rPr>
-            </w:pPr>
-            <w:r>
-              <w:rPr>
-                <w:lang w:val="en-US"/>
-              </w:rPr>
-              <w:tab/>
-              <w:t xml:space="preserve">for (int </w:t>
-            </w:r>
-            <w:proofErr w:type="spellStart"/>
-            <w:r>
-              <w:rPr>
-                <w:lang w:val="en-US"/>
-              </w:rPr>
-              <w:t>i</w:t>
-            </w:r>
-            <w:proofErr w:type="spellEnd"/>
-            <w:r>
-              <w:rPr>
-                <w:lang w:val="en-US"/>
-              </w:rPr>
-              <w:t xml:space="preserve"> = 0; </w:t>
-            </w:r>
-            <w:proofErr w:type="spellStart"/>
-            <w:r>
-              <w:rPr>
-                <w:lang w:val="en-US"/>
-              </w:rPr>
-              <w:t>i</w:t>
-            </w:r>
-            <w:proofErr w:type="spellEnd"/>
-            <w:r>
-              <w:rPr>
-                <w:lang w:val="en-US"/>
-              </w:rPr>
-              <w:t xml:space="preserve"> &lt; m * n - 1; </w:t>
-            </w:r>
-            <w:proofErr w:type="spellStart"/>
-            <w:r>
-              <w:rPr>
-                <w:lang w:val="en-US"/>
-              </w:rPr>
-              <w:t>i</w:t>
-            </w:r>
-            <w:proofErr w:type="spellEnd"/>
-            <w:r>
-              <w:rPr>
-                <w:lang w:val="en-US"/>
-              </w:rPr>
-              <w:t>++) {</w:t>
-            </w:r>
-          </w:p>
-          <w:p>
-            <w:pPr>
-              <w:pStyle w:val="Codestyle"/>
-              <w:rPr>
-                <w:lang w:val="en-US"/>
-              </w:rPr>
-            </w:pPr>
-            <w:r>
-              <w:rPr>
-                <w:lang w:val="en-US"/>
-              </w:rPr>
-              <w:tab/>
-            </w:r>
-            <w:r>
-              <w:rPr>
-                <w:lang w:val="en-US"/>
-              </w:rPr>
-              <w:tab/>
-              <w:t xml:space="preserve">for (int j = </w:t>
-            </w:r>
-            <w:proofErr w:type="spellStart"/>
-            <w:r>
-              <w:rPr>
-                <w:lang w:val="en-US"/>
-              </w:rPr>
-              <w:t>i</w:t>
-            </w:r>
-            <w:proofErr w:type="spellEnd"/>
-            <w:r>
-              <w:rPr>
-                <w:lang w:val="en-US"/>
-              </w:rPr>
-              <w:t xml:space="preserve"> + 1; j &lt; m * n; </w:t>
-            </w:r>
-            <w:proofErr w:type="spellStart"/>
-            <w:r>
-              <w:rPr>
-                <w:lang w:val="en-US"/>
-              </w:rPr>
-              <w:t>j++</w:t>
-            </w:r>
-            <w:proofErr w:type="spellEnd"/>
-            <w:r>
-              <w:rPr>
-                <w:lang w:val="en-US"/>
-              </w:rPr>
-              <w:t>) {</w:t>
-            </w:r>
-          </w:p>
-          <w:p>
-            <w:pPr>
-              <w:pStyle w:val="Codestyle"/>
-              <w:rPr>
-                <w:lang w:val="en-US"/>
-              </w:rPr>
-            </w:pPr>
-            <w:r>
-              <w:rPr>
-                <w:lang w:val="en-US"/>
-              </w:rPr>
-              <w:tab/>
-            </w:r>
-            <w:r>
-              <w:rPr>
-                <w:lang w:val="en-US"/>
-              </w:rPr>
-              <w:tab/>
-            </w:r>
-            <w:r>
-              <w:rPr>
-                <w:lang w:val="en-US"/>
-              </w:rPr>
-              <w:tab/>
-              <w:t xml:space="preserve">int row1 = </w:t>
-            </w:r>
-            <w:proofErr w:type="spellStart"/>
-            <w:r>
-              <w:rPr>
-                <w:lang w:val="en-US"/>
-              </w:rPr>
-              <w:t>i</w:t>
-            </w:r>
-            <w:proofErr w:type="spellEnd"/>
-            <w:r>
-              <w:rPr>
-                <w:lang w:val="en-US"/>
-              </w:rPr>
-              <w:t xml:space="preserve"> / n, col1 = </w:t>
-            </w:r>
-            <w:proofErr w:type="spellStart"/>
-            <w:r>
-              <w:rPr>
-                <w:lang w:val="en-US"/>
-              </w:rPr>
-              <w:t>i</w:t>
-            </w:r>
-            <w:proofErr w:type="spellEnd"/>
-            <w:r>
-              <w:rPr>
-                <w:lang w:val="en-US"/>
-              </w:rPr>
-              <w:t xml:space="preserve"> % n;</w:t>
-            </w:r>
-          </w:p>
-          <w:p>
-            <w:pPr>
-              <w:pStyle w:val="Codestyle"/>
-              <w:rPr>
-                <w:lang w:val="en-US"/>
-              </w:rPr>
-            </w:pPr>
-            <w:r>
-              <w:rPr>
-                <w:lang w:val="en-US"/>
-              </w:rPr>
-              <w:tab/>
-            </w:r>
-            <w:r>
-              <w:rPr>
-                <w:lang w:val="en-US"/>
-              </w:rPr>
-              <w:tab/>
-            </w:r>
-            <w:r>
-              <w:rPr>
-                <w:lang w:val="en-US"/>
-              </w:rPr>
-              <w:tab/>
-              <w:t>int row2 = j / n, col2 = j % n;</w:t>
-            </w:r>
-          </w:p>
-          <w:p>
-            <w:pPr>
-              <w:pStyle w:val="Codestyle"/>
-              <w:rPr>
-                <w:lang w:val="en-US"/>
-              </w:rPr>
-            </w:pPr>
-            <w:r>
-              <w:rPr>
-                <w:lang w:val="en-US"/>
-              </w:rPr>
-              <w:tab/>
-            </w:r>
-            <w:r>
-              <w:rPr>
-                <w:lang w:val="en-US"/>
-              </w:rPr>
-              <w:tab/>
-            </w:r>
-            <w:r>
-              <w:rPr>
-                <w:lang w:val="en-US"/>
-              </w:rPr>
-              <w:tab/>
-              <w:t>if (</w:t>
-            </w:r>
-            <w:proofErr w:type="spellStart"/>
-            <w:r>
-              <w:rPr>
-                <w:lang w:val="en-US"/>
-              </w:rPr>
-              <w:t>vec</w:t>
-            </w:r>
-            <w:proofErr w:type="spellEnd"/>
-            <w:r>
-              <w:rPr>
-                <w:lang w:val="en-US"/>
-              </w:rPr>
-              <w:t>[row</w:t>
-            </w:r>
-            <w:proofErr w:type="gramStart"/>
-            <w:r>
-              <w:rPr>
-                <w:lang w:val="en-US"/>
-              </w:rPr>
-              <w:t>1][</w:t>
-            </w:r>
-            <w:proofErr w:type="gramEnd"/>
-            <w:r>
-              <w:rPr>
-                <w:lang w:val="en-US"/>
-              </w:rPr>
-              <w:t xml:space="preserve">col1] &gt; </w:t>
-            </w:r>
-            <w:proofErr w:type="spellStart"/>
-            <w:r>
-              <w:rPr>
-                <w:lang w:val="en-US"/>
-              </w:rPr>
-              <w:t>vec</w:t>
-            </w:r>
-            <w:proofErr w:type="spellEnd"/>
-            <w:r>
-              <w:rPr>
-                <w:lang w:val="en-US"/>
-              </w:rPr>
-              <w:t>[row2][col2]) {</w:t>
-            </w:r>
-          </w:p>
-          <w:p>
-            <w:pPr>
-              <w:pStyle w:val="Codestyle"/>
-              <w:rPr>
-                <w:lang w:val="en-US"/>
-              </w:rPr>
-            </w:pPr>
-            <w:r>
-              <w:rPr>
-                <w:lang w:val="en-US"/>
-              </w:rPr>
-              <w:tab/>
-            </w:r>
-            <w:r>
-              <w:rPr>
-                <w:lang w:val="en-US"/>
-              </w:rPr>
-              <w:tab/>
-            </w:r>
-            <w:r>
-              <w:rPr>
-                <w:lang w:val="en-US"/>
-              </w:rPr>
-              <w:tab/>
-            </w:r>
-            <w:r>
-              <w:rPr>
-                <w:lang w:val="en-US"/>
-              </w:rPr>
-              <w:tab/>
-              <w:t>swap(</w:t>
-            </w:r>
-            <w:proofErr w:type="spellStart"/>
-            <w:r>
-              <w:rPr>
-                <w:lang w:val="en-US"/>
-              </w:rPr>
-              <w:t>vec</w:t>
-            </w:r>
-            <w:proofErr w:type="spellEnd"/>
-            <w:r>
-              <w:rPr>
-                <w:lang w:val="en-US"/>
-              </w:rPr>
-              <w:t>[row</w:t>
-            </w:r>
-            <w:proofErr w:type="gramStart"/>
-            <w:r>
-              <w:rPr>
-                <w:lang w:val="en-US"/>
-              </w:rPr>
-              <w:t>1][</w:t>
-            </w:r>
-            <w:proofErr w:type="gramEnd"/>
-            <w:r>
-              <w:rPr>
-                <w:lang w:val="en-US"/>
-              </w:rPr>
-              <w:t xml:space="preserve">col1], </w:t>
-            </w:r>
-            <w:proofErr w:type="spellStart"/>
-            <w:r>
-              <w:rPr>
-                <w:lang w:val="en-US"/>
-              </w:rPr>
-              <w:t>vec</w:t>
-            </w:r>
-            <w:proofErr w:type="spellEnd"/>
-            <w:r>
-              <w:rPr>
-                <w:lang w:val="en-US"/>
-              </w:rPr>
-              <w:t>[row2][col2]);</w:t>
-            </w:r>
-          </w:p>
-          <w:p>
-            <w:pPr>
-              <w:pStyle w:val="Codestyle"/>
-              <w:rPr>
-                <w:lang w:val="en-US"/>
-              </w:rPr>
-            </w:pPr>
-            <w:r>
-              <w:rPr>
-                <w:lang w:val="en-US"/>
-              </w:rPr>
-              <w:tab/>
-            </w:r>
-            <w:r>
-              <w:rPr>
-                <w:lang w:val="en-US"/>
-              </w:rPr>
-              <w:tab/>
-            </w:r>
-            <w:r>
-              <w:rPr>
-                <w:lang w:val="en-US"/>
-              </w:rPr>
-              <w:tab/>
-              <w:t>}</w:t>
-            </w:r>
-          </w:p>
-          <w:p>
-            <w:pPr>
-              <w:pStyle w:val="Codestyle"/>
-              <w:rPr>
-                <w:lang w:val="en-US"/>
-              </w:rPr>
-            </w:pPr>
-            <w:r>
-              <w:rPr>
-                <w:lang w:val="en-US"/>
-              </w:rPr>
-              <w:tab/>
-            </w:r>
-            <w:r>
-              <w:rPr>
-                <w:lang w:val="en-US"/>
-              </w:rPr>
-              <w:tab/>
-              <w:t>}</w:t>
-            </w:r>
-          </w:p>
-          <w:p>
-            <w:pPr>
-              <w:pStyle w:val="Codestyle"/>
-              <w:rPr>
-                <w:lang w:val="en-US"/>
-              </w:rPr>
-            </w:pPr>
-            <w:r>
-              <w:rPr>
-                <w:lang w:val="en-US"/>
-              </w:rPr>
-              <w:tab/>
-              <w:t>}</w:t>
-            </w:r>
-          </w:p>
-          <w:p>
-            <w:pPr>
-              <w:pStyle w:val="Codestyle"/>
-              <w:rPr>
-                <w:lang w:val="en-US"/>
-              </w:rPr>
-            </w:pPr>
-            <w:r>
-              <w:rPr>
-                <w:lang w:val="en-US"/>
-              </w:rPr>
-              <w:t>}</w:t>
-            </w:r>
-          </w:p>
-          <w:p>
-            <w:pPr>
-              <w:pStyle w:val="Codestyle"/>
-              <w:rPr>
-                <w:lang w:val="en-US"/>
-              </w:rPr>
-            </w:pPr>
-            <w:r>
-              <w:rPr>
-                <w:lang w:val="en-US"/>
-              </w:rPr>
-              <w:t xml:space="preserve">void </w:t>
-            </w:r>
-            <w:proofErr w:type="spellStart"/>
-            <w:r>
-              <w:rPr>
-                <w:lang w:val="en-US"/>
-              </w:rPr>
-              <w:t>print_mat</w:t>
-            </w:r>
-            <w:proofErr w:type="spellEnd"/>
-            <w:r>
-              <w:rPr>
-                <w:lang w:val="en-US"/>
-              </w:rPr>
-              <w:t xml:space="preserve">(vector&lt;vector&lt;int&gt;&gt;&amp; </w:t>
-            </w:r>
-            <w:proofErr w:type="spellStart"/>
-            <w:r>
-              <w:rPr>
-                <w:lang w:val="en-US"/>
-              </w:rPr>
-              <w:t>vec</w:t>
-            </w:r>
-            <w:proofErr w:type="spellEnd"/>
-            <w:r>
-              <w:rPr>
-                <w:lang w:val="en-US"/>
-              </w:rPr>
-              <w:t>) {</w:t>
-            </w:r>
-          </w:p>
-          <w:p>
-            <w:pPr>
-              <w:pStyle w:val="Codestyle"/>
-              <w:rPr>
-                <w:lang w:val="en-US"/>
-              </w:rPr>
-            </w:pPr>
-            <w:r>
-              <w:rPr>
-                <w:lang w:val="en-US"/>
-              </w:rPr>
-              <w:tab/>
-              <w:t xml:space="preserve">int n = </w:t>
-            </w:r>
-            <w:proofErr w:type="spellStart"/>
-            <w:proofErr w:type="gramStart"/>
-            <w:r>
-              <w:rPr>
-                <w:lang w:val="en-US"/>
-              </w:rPr>
-              <w:t>vec.size</w:t>
-            </w:r>
-            <w:proofErr w:type="spellEnd"/>
-            <w:proofErr w:type="gramEnd"/>
-            <w:r>
-              <w:rPr>
-                <w:lang w:val="en-US"/>
-              </w:rPr>
-              <w:t xml:space="preserve">(), m = </w:t>
-            </w:r>
-            <w:proofErr w:type="spellStart"/>
-            <w:r>
-              <w:rPr>
-                <w:lang w:val="en-US"/>
-              </w:rPr>
-              <w:t>vec</w:t>
-            </w:r>
-            <w:proofErr w:type="spellEnd"/>
-            <w:r>
-              <w:rPr>
-                <w:lang w:val="en-US"/>
-              </w:rPr>
-              <w:t>[0].size();</w:t>
-            </w:r>
-          </w:p>
-          <w:p>
-            <w:pPr>
-              <w:pStyle w:val="Codestyle"/>
-              <w:rPr>
-                <w:lang w:val="en-US"/>
-              </w:rPr>
-            </w:pPr>
-            <w:r>
-              <w:rPr>
-                <w:lang w:val="en-US"/>
-              </w:rPr>
-              <w:tab/>
-              <w:t xml:space="preserve">for (int </w:t>
-            </w:r>
-            <w:proofErr w:type="spellStart"/>
-            <w:r>
-              <w:rPr>
-                <w:lang w:val="en-US"/>
-              </w:rPr>
-              <w:t>i</w:t>
-            </w:r>
-            <w:proofErr w:type="spellEnd"/>
-            <w:r>
-              <w:rPr>
-                <w:lang w:val="en-US"/>
-              </w:rPr>
-              <w:t xml:space="preserve"> = 0; </w:t>
-            </w:r>
-            <w:proofErr w:type="spellStart"/>
-            <w:r>
-              <w:rPr>
-                <w:lang w:val="en-US"/>
-              </w:rPr>
-              <w:t>i</w:t>
-            </w:r>
-            <w:proofErr w:type="spellEnd"/>
-            <w:r>
-              <w:rPr>
-                <w:lang w:val="en-US"/>
-              </w:rPr>
-              <w:t xml:space="preserve"> &lt; n; </w:t>
-            </w:r>
-            <w:proofErr w:type="spellStart"/>
-            <w:r>
-              <w:rPr>
-                <w:lang w:val="en-US"/>
-              </w:rPr>
-              <w:t>i</w:t>
-            </w:r>
-            <w:proofErr w:type="spellEnd"/>
-            <w:r>
-              <w:rPr>
-                <w:lang w:val="en-US"/>
-              </w:rPr>
-              <w:t>++)</w:t>
-            </w:r>
-          </w:p>
-          <w:p>
-            <w:pPr>
-              <w:pStyle w:val="Codestyle"/>
-              <w:rPr>
-                <w:lang w:val="en-US"/>
-              </w:rPr>
-            </w:pPr>
-            <w:r>
-              <w:rPr>
-                <w:lang w:val="en-US"/>
-              </w:rPr>
-              <w:tab/>
-              <w:t>{</w:t>
-            </w:r>
-          </w:p>
-          <w:p>
-            <w:pPr>
-              <w:pStyle w:val="Codestyle"/>
-              <w:rPr>
-                <w:lang w:val="en-US"/>
-              </w:rPr>
-            </w:pPr>
-            <w:r>
-              <w:rPr>
-                <w:lang w:val="en-US"/>
-              </w:rPr>
-              <w:tab/>
-            </w:r>
-            <w:r>
-              <w:rPr>
-                <w:lang w:val="en-US"/>
-              </w:rPr>
-              <w:tab/>
-              <w:t xml:space="preserve">for (int j = 0; j &lt; m; </w:t>
-            </w:r>
-            <w:proofErr w:type="spellStart"/>
-            <w:r>
-              <w:rPr>
-                <w:lang w:val="en-US"/>
-              </w:rPr>
-              <w:t>j++</w:t>
-            </w:r>
-            <w:proofErr w:type="spellEnd"/>
-            <w:r>
-              <w:rPr>
-                <w:lang w:val="en-US"/>
-              </w:rPr>
-              <w:t>) {</w:t>
-            </w:r>
-          </w:p>
-          <w:p>
-            <w:pPr>
-              <w:pStyle w:val="Codestyle"/>
-              <w:rPr>
-                <w:lang w:val="en-US"/>
-              </w:rPr>
-            </w:pPr>
-            <w:r>
-              <w:rPr>
-                <w:lang w:val="en-US"/>
-              </w:rPr>
-              <w:tab/>
-            </w:r>
-            <w:r>
-              <w:rPr>
-                <w:lang w:val="en-US"/>
-              </w:rPr>
-              <w:tab/>
-            </w:r>
-            <w:r>
-              <w:rPr>
-                <w:lang w:val="en-US"/>
-              </w:rPr>
-              <w:tab/>
-            </w:r>
-            <w:proofErr w:type="spellStart"/>
-            <w:r>
-              <w:rPr>
-                <w:lang w:val="en-US"/>
-              </w:rPr>
-              <w:t>cout</w:t>
-            </w:r>
-            <w:proofErr w:type="spellEnd"/>
-            <w:r>
-              <w:rPr>
-                <w:lang w:val="en-US"/>
-              </w:rPr>
-              <w:t xml:space="preserve"> &lt;&lt; </w:t>
-            </w:r>
-            <w:proofErr w:type="spellStart"/>
-            <w:r>
-              <w:rPr>
-                <w:lang w:val="en-US"/>
-              </w:rPr>
-              <w:t>vec</w:t>
-            </w:r>
-            <w:proofErr w:type="spellEnd"/>
-            <w:r>
-              <w:rPr>
-                <w:lang w:val="en-US"/>
-              </w:rPr>
-              <w:t>[</w:t>
-            </w:r>
-            <w:proofErr w:type="spellStart"/>
-            <w:r>
-              <w:rPr>
-                <w:lang w:val="en-US"/>
-              </w:rPr>
-              <w:t>i</w:t>
-            </w:r>
-            <w:proofErr w:type="spellEnd"/>
-            <w:r>
-              <w:rPr>
-                <w:lang w:val="en-US"/>
-              </w:rPr>
-              <w:t>][j] &lt;&lt; " ";</w:t>
-            </w:r>
-          </w:p>
-          <w:p>
-            <w:pPr>
-              <w:pStyle w:val="Codestyle"/>
-              <w:rPr>
-                <w:lang w:val="en-US"/>
-              </w:rPr>
-            </w:pPr>
-            <w:r>
-              <w:rPr>
-                <w:lang w:val="en-US"/>
-              </w:rPr>
-              <w:tab/>
-            </w:r>
-            <w:r>
-              <w:rPr>
-                <w:lang w:val="en-US"/>
-              </w:rPr>
-              <w:tab/>
-              <w:t>}</w:t>
-            </w:r>
-          </w:p>
-          <w:p>
-            <w:pPr>
-              <w:pStyle w:val="Codestyle"/>
-              <w:rPr>
-                <w:lang w:val="en-US"/>
-              </w:rPr>
-            </w:pPr>
-            <w:r>
-              <w:rPr>
-                <w:lang w:val="en-US"/>
-              </w:rPr>
-              <w:tab/>
-            </w:r>
-            <w:r>
-              <w:rPr>
-                <w:lang w:val="en-US"/>
-              </w:rPr>
-              <w:tab/>
-            </w:r>
-            <w:proofErr w:type="spellStart"/>
-            <w:r>
-              <w:rPr>
-                <w:lang w:val="en-US"/>
-              </w:rPr>
-              <w:t>cout</w:t>
-            </w:r>
-            <w:proofErr w:type="spellEnd"/>
-            <w:r>
-              <w:rPr>
-                <w:lang w:val="en-US"/>
-              </w:rPr>
-              <w:t xml:space="preserve"> &lt;&lt; "\n";</w:t>
-            </w:r>
-          </w:p>
-          <w:p>
-            <w:pPr>
-              <w:pStyle w:val="Codestyle"/>
-              <w:rPr>
-                <w:lang w:val="en-US"/>
-              </w:rPr>
-            </w:pPr>
-            <w:r>
-              <w:rPr>
-                <w:lang w:val="en-US"/>
-              </w:rPr>
-              <w:tab/>
-              <w:t>}</w:t>
-            </w:r>
-          </w:p>
-          <w:p>
-            <w:pPr>
-              <w:pStyle w:val="Codestyle"/>
-              <w:rPr>
-                <w:lang w:val="en-US"/>
-              </w:rPr>
-            </w:pPr>
-            <w:r>
-              <w:rPr>
-                <w:lang w:val="en-US"/>
-              </w:rPr>
-              <w:t>}</w:t>
-            </w:r>
-          </w:p>
-          <w:p>
-            <w:pPr>
-              <w:pStyle w:val="Codestyle"/>
-              <w:rPr>
-                <w:lang w:val="en-US"/>
-              </w:rPr>
-            </w:pPr>
-            <w:r>
-              <w:rPr>
-                <w:lang w:val="en-US"/>
-              </w:rPr>
-              <w:t xml:space="preserve">void </w:t>
-            </w:r>
-            <w:proofErr w:type="spellStart"/>
-            <w:r>
-              <w:rPr>
-                <w:lang w:val="en-US"/>
-              </w:rPr>
-              <w:t>print_mat</w:t>
-            </w:r>
-            <w:proofErr w:type="spellEnd"/>
-            <w:r>
-              <w:rPr>
-                <w:lang w:val="en-US"/>
-              </w:rPr>
-              <w:t xml:space="preserve">(vector&lt;vector&lt;string&gt;&gt;&amp; </w:t>
-            </w:r>
-            <w:proofErr w:type="spellStart"/>
-            <w:r>
-              <w:rPr>
-                <w:lang w:val="en-US"/>
-              </w:rPr>
-              <w:t>vec</w:t>
-            </w:r>
-            <w:proofErr w:type="spellEnd"/>
-            <w:r>
-              <w:rPr>
-                <w:lang w:val="en-US"/>
-              </w:rPr>
-              <w:t>) {</w:t>
-            </w:r>
-          </w:p>
-          <w:p>
-            <w:pPr>
-              <w:pStyle w:val="Codestyle"/>
-              <w:rPr>
-                <w:lang w:val="en-US"/>
-              </w:rPr>
-            </w:pPr>
-            <w:r>
-              <w:rPr>
-                <w:lang w:val="en-US"/>
-              </w:rPr>
-              <w:tab/>
-              <w:t xml:space="preserve">int n = </w:t>
-            </w:r>
-            <w:proofErr w:type="spellStart"/>
-            <w:proofErr w:type="gramStart"/>
-            <w:r>
-              <w:rPr>
-                <w:lang w:val="en-US"/>
-              </w:rPr>
-              <w:t>vec.size</w:t>
-            </w:r>
-            <w:proofErr w:type="spellEnd"/>
-            <w:proofErr w:type="gramEnd"/>
             <w:r>
               <w:rPr>
                 <w:lang w:val="en-US"/>
@@ -7456,7 +7232,6 @@
         <w:pStyle w:val="a5"/>
         <w:jc w:val="center"/>
       </w:pPr>
-      <w:proofErr w:type="gramStart"/>
       <w:r>
         <w:t>Пример</w:t>
       </w:r>
@@ -7466,7 +7241,6 @@
       <w:r>
         <w:t>программы</w:t>
       </w:r>
-      <w:proofErr w:type="gramEnd"/>
       <w:r>
         <w:t xml:space="preserve"> </w:t>
       </w:r>
@@ -7480,6 +7254,9 @@
         <w:jc w:val="center"/>
       </w:pPr>
       <w:r>
+        <w:rPr>
+          <w:noProof/>
+        </w:rPr>
         <w:drawing>
           <wp:inline distT="0" distB="0" distL="0" distR="0" wp14:anchorId="4F11711D" wp14:editId="6B2D4DFC">
             <wp:extent cx="3915321" cy="2076740"/>
@@ -7545,6 +7322,9 @@
         <w:pStyle w:val="af1"/>
       </w:pPr>
       <w:r>
+        <w:rPr>
+          <w:noProof/>
+        </w:rPr>
         <w:drawing>
           <wp:inline distT="0" distB="0" distL="0" distR="0" wp14:anchorId="529DCE7A" wp14:editId="0B06FB76">
             <wp:extent cx="3934374" cy="1657581"/>

</xml_diff>